<commit_message>
update file via upload
</commit_message>
<xml_diff>
--- a/Computer_User_Word.docx
+++ b/Computer_User_Word.docx
@@ -641,6 +641,682 @@
         <w:t>Maersk, a global shipping and logistics company, used Purview to modernize their data platform, and to enhance their data visibility, trust, and collaboration across their organization.</w:t>
       </w:r>
     </w:p>
+    <w:p>
+      <w:pPr>
+        <w:rPr>
+          <w:rFonts w:eastAsia="Malgun Gothic"/>
+          <w:lang w:eastAsia="ko-KR"/>
+        </w:rPr>
+      </w:pPr>
+    </w:p>
+    <w:p>
+      <w:pPr>
+        <w:pStyle w:val="Heading1"/>
+        <w:rPr>
+          <w:rFonts w:hint="eastAsia"/>
+        </w:rPr>
+      </w:pPr>
+      <w:r>
+        <w:rPr>
+          <w:rFonts w:hint="eastAsia"/>
+        </w:rPr>
+        <w:lastRenderedPageBreak/>
+        <w:t>Sources</w:t>
+      </w:r>
+    </w:p>
+    <w:tbl>
+      <w:tblPr>
+        <w:tblStyle w:val="PlainTable1"/>
+        <w:tblW w:w="0" w:type="auto"/>
+        <w:tblLook w:val="0420" w:firstRow="1" w:lastRow="0" w:firstColumn="0" w:lastColumn="0" w:noHBand="0" w:noVBand="1"/>
+      </w:tblPr>
+      <w:tblGrid>
+        <w:gridCol w:w="9350"/>
+      </w:tblGrid>
+      <w:tr>
+        <w:trPr>
+          <w:cnfStyle w:val="100000000000" w:firstRow="1" w:lastRow="0" w:firstColumn="0" w:lastColumn="0" w:oddVBand="0" w:evenVBand="0" w:oddHBand="0" w:evenHBand="0" w:firstRowFirstColumn="0" w:firstRowLastColumn="0" w:lastRowFirstColumn="0" w:lastRowLastColumn="0"/>
+        </w:trPr>
+        <w:tc>
+          <w:tcPr>
+            <w:tcW w:w="9350" w:type="dxa"/>
+          </w:tcPr>
+          <w:p>
+            <w:pPr>
+              <w:rPr>
+                <w:rFonts w:hint="eastAsia"/>
+              </w:rPr>
+            </w:pPr>
+            <w:r>
+              <w:t>IP Address</w:t>
+            </w:r>
+          </w:p>
+        </w:tc>
+      </w:tr>
+      <w:tr>
+        <w:trPr>
+          <w:cnfStyle w:val="000000100000" w:firstRow="0" w:lastRow="0" w:firstColumn="0" w:lastColumn="0" w:oddVBand="0" w:evenVBand="0" w:oddHBand="1" w:evenHBand="0" w:firstRowFirstColumn="0" w:firstRowLastColumn="0" w:lastRowFirstColumn="0" w:lastRowLastColumn="0"/>
+        </w:trPr>
+        <w:tc>
+          <w:tcPr>
+            <w:tcW w:w="9350" w:type="dxa"/>
+          </w:tcPr>
+          <w:p>
+            <w:r>
+              <w:t>202.173.211.30</w:t>
+            </w:r>
+          </w:p>
+        </w:tc>
+      </w:tr>
+      <w:tr>
+        <w:tc>
+          <w:tcPr>
+            <w:tcW w:w="9350" w:type="dxa"/>
+          </w:tcPr>
+          <w:p>
+            <w:r>
+              <w:t>220.77.140.189</w:t>
+            </w:r>
+          </w:p>
+        </w:tc>
+      </w:tr>
+      <w:tr>
+        <w:trPr>
+          <w:cnfStyle w:val="000000100000" w:firstRow="0" w:lastRow="0" w:firstColumn="0" w:lastColumn="0" w:oddVBand="0" w:evenVBand="0" w:oddHBand="1" w:evenHBand="0" w:firstRowFirstColumn="0" w:firstRowLastColumn="0" w:lastRowFirstColumn="0" w:lastRowLastColumn="0"/>
+        </w:trPr>
+        <w:tc>
+          <w:tcPr>
+            <w:tcW w:w="9350" w:type="dxa"/>
+          </w:tcPr>
+          <w:p>
+            <w:r>
+              <w:t>104.219.147.51</w:t>
+            </w:r>
+          </w:p>
+        </w:tc>
+      </w:tr>
+      <w:tr>
+        <w:tc>
+          <w:tcPr>
+            <w:tcW w:w="9350" w:type="dxa"/>
+          </w:tcPr>
+          <w:p>
+            <w:r>
+              <w:t>118.100.228.125</w:t>
+            </w:r>
+          </w:p>
+        </w:tc>
+      </w:tr>
+      <w:tr>
+        <w:trPr>
+          <w:cnfStyle w:val="000000100000" w:firstRow="0" w:lastRow="0" w:firstColumn="0" w:lastColumn="0" w:oddVBand="0" w:evenVBand="0" w:oddHBand="1" w:evenHBand="0" w:firstRowFirstColumn="0" w:firstRowLastColumn="0" w:lastRowFirstColumn="0" w:lastRowLastColumn="0"/>
+        </w:trPr>
+        <w:tc>
+          <w:tcPr>
+            <w:tcW w:w="9350" w:type="dxa"/>
+          </w:tcPr>
+          <w:p>
+            <w:r>
+              <w:t>47.88.198.17</w:t>
+            </w:r>
+          </w:p>
+        </w:tc>
+      </w:tr>
+      <w:tr>
+        <w:tc>
+          <w:tcPr>
+            <w:tcW w:w="9350" w:type="dxa"/>
+          </w:tcPr>
+          <w:p>
+            <w:r>
+              <w:t>195.204.232.90</w:t>
+            </w:r>
+          </w:p>
+        </w:tc>
+      </w:tr>
+      <w:tr>
+        <w:trPr>
+          <w:cnfStyle w:val="000000100000" w:firstRow="0" w:lastRow="0" w:firstColumn="0" w:lastColumn="0" w:oddVBand="0" w:evenVBand="0" w:oddHBand="1" w:evenHBand="0" w:firstRowFirstColumn="0" w:firstRowLastColumn="0" w:lastRowFirstColumn="0" w:lastRowLastColumn="0"/>
+        </w:trPr>
+        <w:tc>
+          <w:tcPr>
+            <w:tcW w:w="9350" w:type="dxa"/>
+          </w:tcPr>
+          <w:p>
+            <w:r>
+              <w:t>163.172.209.4</w:t>
+            </w:r>
+          </w:p>
+        </w:tc>
+      </w:tr>
+      <w:tr>
+        <w:tc>
+          <w:tcPr>
+            <w:tcW w:w="9350" w:type="dxa"/>
+          </w:tcPr>
+          <w:p>
+            <w:r>
+              <w:t>181.114.23.70</w:t>
+            </w:r>
+          </w:p>
+        </w:tc>
+      </w:tr>
+      <w:tr>
+        <w:trPr>
+          <w:cnfStyle w:val="000000100000" w:firstRow="0" w:lastRow="0" w:firstColumn="0" w:lastColumn="0" w:oddVBand="0" w:evenVBand="0" w:oddHBand="1" w:evenHBand="0" w:firstRowFirstColumn="0" w:firstRowLastColumn="0" w:lastRowFirstColumn="0" w:lastRowLastColumn="0"/>
+        </w:trPr>
+        <w:tc>
+          <w:tcPr>
+            <w:tcW w:w="9350" w:type="dxa"/>
+          </w:tcPr>
+          <w:p>
+            <w:r>
+              <w:t>188.166.83.29</w:t>
+            </w:r>
+          </w:p>
+        </w:tc>
+      </w:tr>
+      <w:tr>
+        <w:tc>
+          <w:tcPr>
+            <w:tcW w:w="9350" w:type="dxa"/>
+          </w:tcPr>
+          <w:p>
+            <w:r>
+              <w:t>217.182.82.44</w:t>
+            </w:r>
+          </w:p>
+        </w:tc>
+      </w:tr>
+      <w:tr>
+        <w:trPr>
+          <w:cnfStyle w:val="000000100000" w:firstRow="0" w:lastRow="0" w:firstColumn="0" w:lastColumn="0" w:oddVBand="0" w:evenVBand="0" w:oddHBand="1" w:evenHBand="0" w:firstRowFirstColumn="0" w:firstRowLastColumn="0" w:lastRowFirstColumn="0" w:lastRowLastColumn="0"/>
+        </w:trPr>
+        <w:tc>
+          <w:tcPr>
+            <w:tcW w:w="9350" w:type="dxa"/>
+          </w:tcPr>
+          <w:p>
+            <w:r>
+              <w:t>213.186.34.99</w:t>
+            </w:r>
+          </w:p>
+        </w:tc>
+      </w:tr>
+      <w:tr>
+        <w:tc>
+          <w:tcPr>
+            <w:tcW w:w="9350" w:type="dxa"/>
+          </w:tcPr>
+          <w:p>
+            <w:r>
+              <w:t>45.76.171.247</w:t>
+            </w:r>
+          </w:p>
+        </w:tc>
+      </w:tr>
+      <w:tr>
+        <w:trPr>
+          <w:cnfStyle w:val="000000100000" w:firstRow="0" w:lastRow="0" w:firstColumn="0" w:lastColumn="0" w:oddVBand="0" w:evenVBand="0" w:oddHBand="1" w:evenHBand="0" w:firstRowFirstColumn="0" w:firstRowLastColumn="0" w:lastRowFirstColumn="0" w:lastRowLastColumn="0"/>
+        </w:trPr>
+        <w:tc>
+          <w:tcPr>
+            <w:tcW w:w="9350" w:type="dxa"/>
+          </w:tcPr>
+          <w:p>
+            <w:r>
+              <w:t>174.138.60.54</w:t>
+            </w:r>
+          </w:p>
+        </w:tc>
+      </w:tr>
+      <w:tr>
+        <w:tc>
+          <w:tcPr>
+            <w:tcW w:w="9350" w:type="dxa"/>
+          </w:tcPr>
+          <w:p>
+            <w:r>
+              <w:t>109.234.36.6</w:t>
+            </w:r>
+          </w:p>
+        </w:tc>
+      </w:tr>
+      <w:tr>
+        <w:trPr>
+          <w:cnfStyle w:val="000000100000" w:firstRow="0" w:lastRow="0" w:firstColumn="0" w:lastColumn="0" w:oddVBand="0" w:evenVBand="0" w:oddHBand="1" w:evenHBand="0" w:firstRowFirstColumn="0" w:firstRowLastColumn="0" w:lastRowFirstColumn="0" w:lastRowLastColumn="0"/>
+        </w:trPr>
+        <w:tc>
+          <w:tcPr>
+            <w:tcW w:w="9350" w:type="dxa"/>
+          </w:tcPr>
+          <w:p>
+            <w:r>
+              <w:t>103.212.223.245</w:t>
+            </w:r>
+          </w:p>
+        </w:tc>
+      </w:tr>
+      <w:tr>
+        <w:tc>
+          <w:tcPr>
+            <w:tcW w:w="9350" w:type="dxa"/>
+          </w:tcPr>
+          <w:p>
+            <w:r>
+              <w:t>185.212.254.201</w:t>
+            </w:r>
+          </w:p>
+        </w:tc>
+      </w:tr>
+      <w:tr>
+        <w:trPr>
+          <w:cnfStyle w:val="000000100000" w:firstRow="0" w:lastRow="0" w:firstColumn="0" w:lastColumn="0" w:oddVBand="0" w:evenVBand="0" w:oddHBand="1" w:evenHBand="0" w:firstRowFirstColumn="0" w:firstRowLastColumn="0" w:lastRowFirstColumn="0" w:lastRowLastColumn="0"/>
+        </w:trPr>
+        <w:tc>
+          <w:tcPr>
+            <w:tcW w:w="9350" w:type="dxa"/>
+          </w:tcPr>
+          <w:p>
+            <w:r>
+              <w:t>187.86.67.85</w:t>
+            </w:r>
+          </w:p>
+        </w:tc>
+      </w:tr>
+      <w:tr>
+        <w:tc>
+          <w:tcPr>
+            <w:tcW w:w="9350" w:type="dxa"/>
+          </w:tcPr>
+          <w:p>
+            <w:r>
+              <w:t>122.248.242.239</w:t>
+            </w:r>
+          </w:p>
+        </w:tc>
+      </w:tr>
+      <w:tr>
+        <w:trPr>
+          <w:cnfStyle w:val="000000100000" w:firstRow="0" w:lastRow="0" w:firstColumn="0" w:lastColumn="0" w:oddVBand="0" w:evenVBand="0" w:oddHBand="1" w:evenHBand="0" w:firstRowFirstColumn="0" w:firstRowLastColumn="0" w:lastRowFirstColumn="0" w:lastRowLastColumn="0"/>
+        </w:trPr>
+        <w:tc>
+          <w:tcPr>
+            <w:tcW w:w="9350" w:type="dxa"/>
+          </w:tcPr>
+          <w:p>
+            <w:r>
+              <w:t>139.59.74.233</w:t>
+            </w:r>
+          </w:p>
+        </w:tc>
+      </w:tr>
+      <w:tr>
+        <w:tc>
+          <w:tcPr>
+            <w:tcW w:w="9350" w:type="dxa"/>
+          </w:tcPr>
+          <w:p>
+            <w:r>
+              <w:t>64.225.116.175</w:t>
+            </w:r>
+          </w:p>
+        </w:tc>
+      </w:tr>
+      <w:tr>
+        <w:trPr>
+          <w:cnfStyle w:val="000000100000" w:firstRow="0" w:lastRow="0" w:firstColumn="0" w:lastColumn="0" w:oddVBand="0" w:evenVBand="0" w:oddHBand="1" w:evenHBand="0" w:firstRowFirstColumn="0" w:firstRowLastColumn="0" w:lastRowFirstColumn="0" w:lastRowLastColumn="0"/>
+        </w:trPr>
+        <w:tc>
+          <w:tcPr>
+            <w:tcW w:w="9350" w:type="dxa"/>
+          </w:tcPr>
+          <w:p>
+            <w:r>
+              <w:t>91.121.134.148</w:t>
+            </w:r>
+          </w:p>
+        </w:tc>
+      </w:tr>
+      <w:tr>
+        <w:tc>
+          <w:tcPr>
+            <w:tcW w:w="9350" w:type="dxa"/>
+          </w:tcPr>
+          <w:p>
+            <w:r>
+              <w:t>208.113.194.28</w:t>
+            </w:r>
+          </w:p>
+        </w:tc>
+      </w:tr>
+      <w:tr>
+        <w:trPr>
+          <w:cnfStyle w:val="000000100000" w:firstRow="0" w:lastRow="0" w:firstColumn="0" w:lastColumn="0" w:oddVBand="0" w:evenVBand="0" w:oddHBand="1" w:evenHBand="0" w:firstRowFirstColumn="0" w:firstRowLastColumn="0" w:lastRowFirstColumn="0" w:lastRowLastColumn="0"/>
+        </w:trPr>
+        <w:tc>
+          <w:tcPr>
+            <w:tcW w:w="9350" w:type="dxa"/>
+          </w:tcPr>
+          <w:p>
+            <w:r>
+              <w:t>212.227.42.43</w:t>
+            </w:r>
+          </w:p>
+        </w:tc>
+      </w:tr>
+      <w:tr>
+        <w:tc>
+          <w:tcPr>
+            <w:tcW w:w="9350" w:type="dxa"/>
+          </w:tcPr>
+          <w:p>
+            <w:r>
+              <w:t>222.124.154.58</w:t>
+            </w:r>
+          </w:p>
+        </w:tc>
+      </w:tr>
+      <w:tr>
+        <w:trPr>
+          <w:cnfStyle w:val="000000100000" w:firstRow="0" w:lastRow="0" w:firstColumn="0" w:lastColumn="0" w:oddVBand="0" w:evenVBand="0" w:oddHBand="1" w:evenHBand="0" w:firstRowFirstColumn="0" w:firstRowLastColumn="0" w:lastRowFirstColumn="0" w:lastRowLastColumn="0"/>
+        </w:trPr>
+        <w:tc>
+          <w:tcPr>
+            <w:tcW w:w="9350" w:type="dxa"/>
+          </w:tcPr>
+          <w:p>
+            <w:r>
+              <w:t>78.46.80.230</w:t>
+            </w:r>
+          </w:p>
+        </w:tc>
+      </w:tr>
+      <w:tr>
+        <w:tc>
+          <w:tcPr>
+            <w:tcW w:w="9350" w:type="dxa"/>
+          </w:tcPr>
+          <w:p>
+            <w:r>
+              <w:t>79.137.57.130</w:t>
+            </w:r>
+          </w:p>
+        </w:tc>
+      </w:tr>
+      <w:tr>
+        <w:trPr>
+          <w:cnfStyle w:val="000000100000" w:firstRow="0" w:lastRow="0" w:firstColumn="0" w:lastColumn="0" w:oddVBand="0" w:evenVBand="0" w:oddHBand="1" w:evenHBand="0" w:firstRowFirstColumn="0" w:firstRowLastColumn="0" w:lastRowFirstColumn="0" w:lastRowLastColumn="0"/>
+        </w:trPr>
+        <w:tc>
+          <w:tcPr>
+            <w:tcW w:w="9350" w:type="dxa"/>
+          </w:tcPr>
+          <w:p>
+            <w:r>
+              <w:t>89.40.14.207</w:t>
+            </w:r>
+          </w:p>
+        </w:tc>
+      </w:tr>
+      <w:tr>
+        <w:tc>
+          <w:tcPr>
+            <w:tcW w:w="9350" w:type="dxa"/>
+          </w:tcPr>
+          <w:p>
+            <w:r>
+              <w:t>190.216.224.37</w:t>
+            </w:r>
+          </w:p>
+        </w:tc>
+      </w:tr>
+      <w:tr>
+        <w:trPr>
+          <w:cnfStyle w:val="000000100000" w:firstRow="0" w:lastRow="0" w:firstColumn="0" w:lastColumn="0" w:oddVBand="0" w:evenVBand="0" w:oddHBand="1" w:evenHBand="0" w:firstRowFirstColumn="0" w:firstRowLastColumn="0" w:lastRowFirstColumn="0" w:lastRowLastColumn="0"/>
+        </w:trPr>
+        <w:tc>
+          <w:tcPr>
+            <w:tcW w:w="9350" w:type="dxa"/>
+          </w:tcPr>
+          <w:p>
+            <w:r>
+              <w:t>92.249.122.39</w:t>
+            </w:r>
+          </w:p>
+        </w:tc>
+      </w:tr>
+      <w:tr>
+        <w:tc>
+          <w:tcPr>
+            <w:tcW w:w="9350" w:type="dxa"/>
+          </w:tcPr>
+          <w:p>
+            <w:r>
+              <w:t>98.158.178.141</w:t>
+            </w:r>
+          </w:p>
+        </w:tc>
+      </w:tr>
+      <w:tr>
+        <w:trPr>
+          <w:cnfStyle w:val="000000100000" w:firstRow="0" w:lastRow="0" w:firstColumn="0" w:lastColumn="0" w:oddVBand="0" w:evenVBand="0" w:oddHBand="1" w:evenHBand="0" w:firstRowFirstColumn="0" w:firstRowLastColumn="0" w:lastRowFirstColumn="0" w:lastRowLastColumn="0"/>
+        </w:trPr>
+        <w:tc>
+          <w:tcPr>
+            <w:tcW w:w="9350" w:type="dxa"/>
+          </w:tcPr>
+          <w:p>
+            <w:r>
+              <w:t>165.227.63.87</w:t>
+            </w:r>
+          </w:p>
+        </w:tc>
+      </w:tr>
+      <w:tr>
+        <w:tc>
+          <w:tcPr>
+            <w:tcW w:w="9350" w:type="dxa"/>
+          </w:tcPr>
+          <w:p>
+            <w:r>
+              <w:t>36.92.117.143</w:t>
+            </w:r>
+          </w:p>
+        </w:tc>
+      </w:tr>
+      <w:tr>
+        <w:trPr>
+          <w:cnfStyle w:val="000000100000" w:firstRow="0" w:lastRow="0" w:firstColumn="0" w:lastColumn="0" w:oddVBand="0" w:evenVBand="0" w:oddHBand="1" w:evenHBand="0" w:firstRowFirstColumn="0" w:firstRowLastColumn="0" w:lastRowFirstColumn="0" w:lastRowLastColumn="0"/>
+        </w:trPr>
+        <w:tc>
+          <w:tcPr>
+            <w:tcW w:w="9350" w:type="dxa"/>
+          </w:tcPr>
+          <w:p>
+            <w:r>
+              <w:t>185.150.92.21</w:t>
+            </w:r>
+          </w:p>
+        </w:tc>
+      </w:tr>
+      <w:tr>
+        <w:tc>
+          <w:tcPr>
+            <w:tcW w:w="9350" w:type="dxa"/>
+          </w:tcPr>
+          <w:p>
+            <w:r>
+              <w:t>103.27.206.205</w:t>
+            </w:r>
+          </w:p>
+        </w:tc>
+      </w:tr>
+      <w:tr>
+        <w:trPr>
+          <w:cnfStyle w:val="000000100000" w:firstRow="0" w:lastRow="0" w:firstColumn="0" w:lastColumn="0" w:oddVBand="0" w:evenVBand="0" w:oddHBand="1" w:evenHBand="0" w:firstRowFirstColumn="0" w:firstRowLastColumn="0" w:lastRowFirstColumn="0" w:lastRowLastColumn="0"/>
+        </w:trPr>
+        <w:tc>
+          <w:tcPr>
+            <w:tcW w:w="9350" w:type="dxa"/>
+          </w:tcPr>
+          <w:p>
+            <w:r>
+              <w:t>68.183.102.32</w:t>
+            </w:r>
+          </w:p>
+        </w:tc>
+      </w:tr>
+      <w:tr>
+        <w:tc>
+          <w:tcPr>
+            <w:tcW w:w="9350" w:type="dxa"/>
+          </w:tcPr>
+          <w:p>
+            <w:r>
+              <w:t>83.96.252.206</w:t>
+            </w:r>
+          </w:p>
+        </w:tc>
+      </w:tr>
+      <w:tr>
+        <w:trPr>
+          <w:cnfStyle w:val="000000100000" w:firstRow="0" w:lastRow="0" w:firstColumn="0" w:lastColumn="0" w:oddVBand="0" w:evenVBand="0" w:oddHBand="1" w:evenHBand="0" w:firstRowFirstColumn="0" w:firstRowLastColumn="0" w:lastRowFirstColumn="0" w:lastRowLastColumn="0"/>
+        </w:trPr>
+        <w:tc>
+          <w:tcPr>
+            <w:tcW w:w="9350" w:type="dxa"/>
+          </w:tcPr>
+          <w:p>
+            <w:r>
+              <w:t>190.2.210.237</w:t>
+            </w:r>
+          </w:p>
+        </w:tc>
+      </w:tr>
+      <w:tr>
+        <w:tc>
+          <w:tcPr>
+            <w:tcW w:w="9350" w:type="dxa"/>
+          </w:tcPr>
+          <w:p>
+            <w:r>
+              <w:t>176.9.145.194</w:t>
+            </w:r>
+          </w:p>
+        </w:tc>
+      </w:tr>
+      <w:tr>
+        <w:trPr>
+          <w:cnfStyle w:val="000000100000" w:firstRow="0" w:lastRow="0" w:firstColumn="0" w:lastColumn="0" w:oddVBand="0" w:evenVBand="0" w:oddHBand="1" w:evenHBand="0" w:firstRowFirstColumn="0" w:firstRowLastColumn="0" w:lastRowFirstColumn="0" w:lastRowLastColumn="0"/>
+        </w:trPr>
+        <w:tc>
+          <w:tcPr>
+            <w:tcW w:w="9350" w:type="dxa"/>
+          </w:tcPr>
+          <w:p>
+            <w:r>
+              <w:t>178.128.50.114</w:t>
+            </w:r>
+          </w:p>
+        </w:tc>
+      </w:tr>
+      <w:tr>
+        <w:tc>
+          <w:tcPr>
+            <w:tcW w:w="9350" w:type="dxa"/>
+          </w:tcPr>
+          <w:p>
+            <w:r>
+              <w:lastRenderedPageBreak/>
+              <w:t>1.20.97.227</w:t>
+            </w:r>
+          </w:p>
+        </w:tc>
+      </w:tr>
+      <w:tr>
+        <w:trPr>
+          <w:cnfStyle w:val="000000100000" w:firstRow="0" w:lastRow="0" w:firstColumn="0" w:lastColumn="0" w:oddVBand="0" w:evenVBand="0" w:oddHBand="1" w:evenHBand="0" w:firstRowFirstColumn="0" w:firstRowLastColumn="0" w:lastRowFirstColumn="0" w:lastRowLastColumn="0"/>
+        </w:trPr>
+        <w:tc>
+          <w:tcPr>
+            <w:tcW w:w="9350" w:type="dxa"/>
+          </w:tcPr>
+          <w:p>
+            <w:r>
+              <w:t>159.69.120.129</w:t>
+            </w:r>
+          </w:p>
+        </w:tc>
+      </w:tr>
+      <w:tr>
+        <w:tc>
+          <w:tcPr>
+            <w:tcW w:w="9350" w:type="dxa"/>
+          </w:tcPr>
+          <w:p>
+            <w:r>
+              <w:t>64.150.191.231</w:t>
+            </w:r>
+          </w:p>
+        </w:tc>
+      </w:tr>
+      <w:tr>
+        <w:trPr>
+          <w:cnfStyle w:val="000000100000" w:firstRow="0" w:lastRow="0" w:firstColumn="0" w:lastColumn="0" w:oddVBand="0" w:evenVBand="0" w:oddHBand="1" w:evenHBand="0" w:firstRowFirstColumn="0" w:firstRowLastColumn="0" w:lastRowFirstColumn="0" w:lastRowLastColumn="0"/>
+        </w:trPr>
+        <w:tc>
+          <w:tcPr>
+            <w:tcW w:w="9350" w:type="dxa"/>
+          </w:tcPr>
+          <w:p>
+            <w:r>
+              <w:t>103.195.100.47</w:t>
+            </w:r>
+          </w:p>
+        </w:tc>
+      </w:tr>
+      <w:tr>
+        <w:tc>
+          <w:tcPr>
+            <w:tcW w:w="9350" w:type="dxa"/>
+          </w:tcPr>
+          <w:p>
+            <w:r>
+              <w:t>185.122.58.233</w:t>
+            </w:r>
+          </w:p>
+        </w:tc>
+      </w:tr>
+      <w:tr>
+        <w:trPr>
+          <w:cnfStyle w:val="000000100000" w:firstRow="0" w:lastRow="0" w:firstColumn="0" w:lastColumn="0" w:oddVBand="0" w:evenVBand="0" w:oddHBand="1" w:evenHBand="0" w:firstRowFirstColumn="0" w:firstRowLastColumn="0" w:lastRowFirstColumn="0" w:lastRowLastColumn="0"/>
+        </w:trPr>
+        <w:tc>
+          <w:tcPr>
+            <w:tcW w:w="9350" w:type="dxa"/>
+          </w:tcPr>
+          <w:p>
+            <w:r>
+              <w:t>202.152.38.77</w:t>
+            </w:r>
+          </w:p>
+        </w:tc>
+      </w:tr>
+      <w:tr>
+        <w:tc>
+          <w:tcPr>
+            <w:tcW w:w="9350" w:type="dxa"/>
+          </w:tcPr>
+          <w:p>
+            <w:r>
+              <w:t>157.230.253.101</w:t>
+            </w:r>
+          </w:p>
+        </w:tc>
+      </w:tr>
+    </w:tbl>
+    <w:p/>
     <w:p/>
     <w:sectPr>
       <w:pgSz w:w="12240" w:h="15840"/>
@@ -2439,6 +3115,6 @@
 
 <file path=docMetadata/LabelInfo.xml><?xml version="1.0" encoding="utf-8"?>
 <clbl:labelList xmlns:clbl="http://schemas.microsoft.com/office/2020/mipLabelMetadata">
-  <clbl:label id="{72f988bf-86f1-41af-91ab-2d7cd011db47}" enabled="0" method="" siteId="{72f988bf-86f1-41af-91ab-2d7cd011db47}" removed="1"/>
+  <clbl:label id="{f42aa342-8706-4288-bd11-ebb85995028c}" enabled="1" method="Standard" siteId="{72f988bf-86f1-41af-91ab-2d7cd011db47}" removed="0"/>
 </clbl:labelList>
 </file>
</xml_diff>